<commit_message>
analisis_funcional check selenium segundo plano and reduce sleep times
</commit_message>
<xml_diff>
--- a/documentacion/Analisis_Funcional.docx
+++ b/documentacion/Analisis_Funcional.docx
@@ -352,15 +352,7 @@
         </w:numPr>
       </w:pPr>
       <w:r>
-        <w:t>Una vez tenemos esta info la convertimos a listas que posteriormente mediante pandas lo convertimos a .</w:t>
-      </w:r>
-      <w:proofErr w:type="spellStart"/>
-      <w:r>
-        <w:t>csv</w:t>
-      </w:r>
-      <w:proofErr w:type="spellEnd"/>
-      <w:r>
-        <w:t>, creando un fichero llamado “players_analysis.csv” en el mismo directorio de proyecto.</w:t>
+        <w:t>Una vez tenemos esta info la convertimos a listas que posteriormente mediante pandas lo convertimos a .csv, creando un fichero llamado “players_analysis.csv” en el mismo directorio de proyecto.</w:t>
       </w:r>
     </w:p>
     <w:p>
@@ -376,11 +368,26 @@
           <w:ilvl w:val="0"/>
           <w:numId w:val="3"/>
         </w:numPr>
-      </w:pPr>
-      <w:r>
+        <w:rPr>
+          <w:b/>
+          <w:bCs/>
+          <w:color w:val="00B050"/>
+        </w:rPr>
+      </w:pPr>
+      <w:r>
+        <w:rPr>
+          <w:b/>
+          <w:bCs/>
+          <w:color w:val="00B050"/>
+        </w:rPr>
         <w:t>Selenium en segundo plano</w:t>
       </w:r>
       <w:r>
+        <w:rPr>
+          <w:b/>
+          <w:bCs/>
+          <w:color w:val="00B050"/>
+        </w:rPr>
         <w:t>:</w:t>
       </w:r>
     </w:p>
@@ -773,10 +780,7 @@
         <w:t xml:space="preserve"> </w:t>
       </w:r>
       <w:r>
-        <w:t xml:space="preserve">ID temporada (FK), semana (FK), posición (PK), </w:t>
-      </w:r>
-      <w:r>
-        <w:t>minutos</w:t>
+        <w:t>ID temporada (FK), semana (FK), posición (PK), minutos</w:t>
       </w:r>
     </w:p>
     <w:p>

</xml_diff>

<commit_message>
add pgsql create_tables script and upload it in word analisis funcional
</commit_message>
<xml_diff>
--- a/documentacion/Analisis_Funcional.docx
+++ b/documentacion/Analisis_Funcional.docx
@@ -123,15 +123,7 @@
       </w:r>
       <w:proofErr w:type="spellEnd"/>
       <w:r>
-        <w:t xml:space="preserve"> y mediante </w:t>
-      </w:r>
-      <w:proofErr w:type="spellStart"/>
-      <w:r>
-        <w:t>scraping</w:t>
-      </w:r>
-      <w:proofErr w:type="spellEnd"/>
-      <w:r>
-        <w:t xml:space="preserve"> se localiza el </w:t>
+        <w:t xml:space="preserve"> y mediante scraping se localiza el </w:t>
       </w:r>
       <w:proofErr w:type="spellStart"/>
       <w:r>
@@ -449,8 +441,18 @@
           <w:ilvl w:val="0"/>
           <w:numId w:val="3"/>
         </w:numPr>
-      </w:pPr>
-      <w:r>
+        <w:rPr>
+          <w:b/>
+          <w:bCs/>
+          <w:color w:val="00B050"/>
+        </w:rPr>
+      </w:pPr>
+      <w:r>
+        <w:rPr>
+          <w:b/>
+          <w:bCs/>
+          <w:color w:val="00B050"/>
+        </w:rPr>
         <w:t>Crear nuevas tablas BD para:</w:t>
       </w:r>
     </w:p>

</xml_diff>

<commit_message>
añadir documenacion con nuevos metodos entrenos y nt + primer approach web
</commit_message>
<xml_diff>
--- a/documentacion/Analisis_Funcional.docx
+++ b/documentacion/Analisis_Funcional.docx
@@ -14,7 +14,6 @@
           <w:bCs/>
         </w:rPr>
       </w:pPr>
-      <w:proofErr w:type="spellStart"/>
       <w:r>
         <w:rPr>
           <w:b/>
@@ -22,7 +21,6 @@
         </w:rPr>
         <w:t>Backend</w:t>
       </w:r>
-      <w:proofErr w:type="spellEnd"/>
     </w:p>
     <w:p>
       <w:pPr>
@@ -731,21 +729,12 @@
           <w:bCs/>
         </w:rPr>
       </w:pPr>
-      <w:proofErr w:type="spellStart"/>
-      <w:r>
-        <w:rPr>
-          <w:b/>
-          <w:bCs/>
-        </w:rPr>
-        <w:t>Frontend</w:t>
-      </w:r>
-      <w:proofErr w:type="spellEnd"/>
-      <w:r>
-        <w:rPr>
-          <w:b/>
-          <w:bCs/>
-        </w:rPr>
-        <w:t xml:space="preserve"> de la FASE I:</w:t>
+      <w:r>
+        <w:rPr>
+          <w:b/>
+          <w:bCs/>
+        </w:rPr>
+        <w:t>Frontend de la FASE I:</w:t>
       </w:r>
     </w:p>
     <w:p>
@@ -776,6 +765,259 @@
           <w:b/>
           <w:bCs/>
         </w:rPr>
+        <w:t>Objetivo Web</w:t>
+      </w:r>
+    </w:p>
+    <w:p>
+      <w:pPr>
+        <w:pStyle w:val="ListParagraph"/>
+        <w:numPr>
+          <w:ilvl w:val="0"/>
+          <w:numId w:val="10"/>
+        </w:numPr>
+        <w:rPr>
+          <w:b/>
+          <w:bCs/>
+        </w:rPr>
+      </w:pPr>
+      <w:r>
+        <w:rPr>
+          <w:b/>
+          <w:bCs/>
+        </w:rPr>
+        <w:t>Poder ver las formas (</w:t>
+      </w:r>
+      <w:proofErr w:type="spellStart"/>
+      <w:r>
+        <w:rPr>
+          <w:b/>
+          <w:bCs/>
+        </w:rPr>
+        <w:t>Historico</w:t>
+      </w:r>
+      <w:proofErr w:type="spellEnd"/>
+      <w:r>
+        <w:rPr>
+          <w:b/>
+          <w:bCs/>
+        </w:rPr>
+        <w:t>), DMI (</w:t>
+      </w:r>
+      <w:r>
+        <w:rPr>
+          <w:b/>
+          <w:bCs/>
+        </w:rPr>
+        <w:t>histórico)</w:t>
+      </w:r>
+      <w:r>
+        <w:rPr>
+          <w:b/>
+          <w:bCs/>
+        </w:rPr>
+        <w:t xml:space="preserve">, entrenos </w:t>
+      </w:r>
+      <w:r>
+        <w:rPr>
+          <w:b/>
+          <w:bCs/>
+        </w:rPr>
+        <w:t xml:space="preserve">(histórico) </w:t>
+      </w:r>
+      <w:r>
+        <w:rPr>
+          <w:b/>
+          <w:bCs/>
+        </w:rPr>
+        <w:t>y habilidades por jugador</w:t>
+      </w:r>
+      <w:r>
+        <w:rPr>
+          <w:b/>
+          <w:bCs/>
+        </w:rPr>
+        <w:t xml:space="preserve"> (actuales)</w:t>
+      </w:r>
+    </w:p>
+    <w:p>
+      <w:pPr>
+        <w:rPr>
+          <w:b/>
+          <w:bCs/>
+        </w:rPr>
+      </w:pPr>
+    </w:p>
+    <w:p>
+      <w:pPr>
+        <w:rPr>
+          <w:b/>
+          <w:bCs/>
+        </w:rPr>
+      </w:pPr>
+    </w:p>
+    <w:p>
+      <w:pPr>
+        <w:rPr>
+          <w:b/>
+          <w:bCs/>
+        </w:rPr>
+      </w:pPr>
+    </w:p>
+    <w:p>
+      <w:pPr>
+        <w:rPr>
+          <w:b/>
+          <w:bCs/>
+        </w:rPr>
+      </w:pPr>
+    </w:p>
+    <w:p>
+      <w:pPr>
+        <w:rPr>
+          <w:b/>
+          <w:bCs/>
+        </w:rPr>
+      </w:pPr>
+    </w:p>
+    <w:p>
+      <w:pPr>
+        <w:rPr>
+          <w:b/>
+          <w:bCs/>
+        </w:rPr>
+      </w:pPr>
+    </w:p>
+    <w:p>
+      <w:pPr>
+        <w:rPr>
+          <w:b/>
+          <w:bCs/>
+        </w:rPr>
+      </w:pPr>
+    </w:p>
+    <w:p>
+      <w:pPr>
+        <w:rPr>
+          <w:b/>
+          <w:bCs/>
+        </w:rPr>
+      </w:pPr>
+    </w:p>
+    <w:p>
+      <w:pPr>
+        <w:pStyle w:val="ListParagraph"/>
+        <w:ind w:left="1440"/>
+        <w:rPr>
+          <w:b/>
+          <w:bCs/>
+        </w:rPr>
+      </w:pPr>
+    </w:p>
+    <w:p>
+      <w:pPr>
+        <w:pStyle w:val="ListParagraph"/>
+        <w:numPr>
+          <w:ilvl w:val="0"/>
+          <w:numId w:val="8"/>
+        </w:numPr>
+        <w:rPr>
+          <w:b/>
+          <w:bCs/>
+        </w:rPr>
+      </w:pPr>
+      <w:r>
+        <w:rPr>
+          <w:b/>
+          <w:bCs/>
+        </w:rPr>
+        <w:t>Pantalla Menú</w:t>
+      </w:r>
+    </w:p>
+    <w:p>
+      <w:pPr>
+        <w:pStyle w:val="ListParagraph"/>
+        <w:numPr>
+          <w:ilvl w:val="1"/>
+          <w:numId w:val="8"/>
+        </w:numPr>
+        <w:rPr>
+          <w:b/>
+          <w:bCs/>
+        </w:rPr>
+      </w:pPr>
+      <w:r>
+        <w:rPr>
+          <w:b/>
+          <w:bCs/>
+        </w:rPr>
+        <w:t>Botón Jugadores</w:t>
+      </w:r>
+    </w:p>
+    <w:p>
+      <w:pPr>
+        <w:pStyle w:val="ListParagraph"/>
+        <w:numPr>
+          <w:ilvl w:val="1"/>
+          <w:numId w:val="8"/>
+        </w:numPr>
+        <w:rPr>
+          <w:b/>
+          <w:bCs/>
+        </w:rPr>
+      </w:pPr>
+    </w:p>
+    <w:p>
+      <w:pPr>
+        <w:rPr>
+          <w:b/>
+          <w:bCs/>
+        </w:rPr>
+      </w:pPr>
+    </w:p>
+    <w:p>
+      <w:pPr>
+        <w:rPr>
+          <w:b/>
+          <w:bCs/>
+        </w:rPr>
+      </w:pPr>
+    </w:p>
+    <w:p>
+      <w:pPr>
+        <w:rPr>
+          <w:b/>
+          <w:bCs/>
+        </w:rPr>
+      </w:pPr>
+    </w:p>
+    <w:p>
+      <w:pPr>
+        <w:rPr>
+          <w:b/>
+          <w:bCs/>
+        </w:rPr>
+      </w:pPr>
+    </w:p>
+    <w:p>
+      <w:pPr>
+        <w:rPr>
+          <w:b/>
+          <w:bCs/>
+        </w:rPr>
+      </w:pPr>
+    </w:p>
+    <w:p>
+      <w:pPr>
+        <w:rPr>
+          <w:b/>
+          <w:bCs/>
+        </w:rPr>
+      </w:pPr>
+      <w:r>
+        <w:rPr>
+          <w:b/>
+          <w:bCs/>
+        </w:rPr>
         <w:t xml:space="preserve">FASE III </w:t>
       </w:r>
     </w:p>
@@ -809,17 +1051,38 @@
         <w:rPr>
           <w:b/>
           <w:bCs/>
-        </w:rPr>
-      </w:pPr>
-      <w:r>
+          <w:color w:val="00B050"/>
+        </w:rPr>
+      </w:pPr>
+      <w:r>
+        <w:rPr>
+          <w:color w:val="00B050"/>
+        </w:rPr>
         <w:t xml:space="preserve">Tabla temporada </w:t>
       </w:r>
       <w:r>
+        <w:rPr>
+          <w:color w:val="00B050"/>
+        </w:rPr>
         <w:sym w:font="Wingdings" w:char="F0E0"/>
       </w:r>
       <w:r>
+        <w:rPr>
+          <w:color w:val="00B050"/>
+        </w:rPr>
         <w:t xml:space="preserve"> ID temporada, semana, fecha inicio, fecha fin</w:t>
       </w:r>
+    </w:p>
+    <w:p>
+      <w:pPr>
+        <w:pStyle w:val="ListParagraph"/>
+        <w:ind w:left="1440"/>
+        <w:rPr>
+          <w:b/>
+          <w:bCs/>
+          <w:color w:val="00B050"/>
+        </w:rPr>
+      </w:pPr>
     </w:p>
     <w:p>
       <w:pPr>
@@ -845,7 +1108,195 @@
     <w:p>
       <w:pPr>
         <w:pStyle w:val="ListParagraph"/>
-        <w:ind w:left="1440"/>
+      </w:pPr>
+    </w:p>
+    <w:p>
+      <w:pPr>
+        <w:pStyle w:val="ListParagraph"/>
+        <w:numPr>
+          <w:ilvl w:val="2"/>
+          <w:numId w:val="7"/>
+        </w:numPr>
+      </w:pPr>
+      <w:r>
+        <w:t>Crear nuevo método dentro de menú (Selección número 4).</w:t>
+      </w:r>
+    </w:p>
+    <w:p>
+      <w:pPr>
+        <w:pStyle w:val="ListParagraph"/>
+        <w:numPr>
+          <w:ilvl w:val="3"/>
+          <w:numId w:val="7"/>
+        </w:numPr>
+      </w:pPr>
+      <w:r>
+        <w:t xml:space="preserve">Añadir manualmente </w:t>
+      </w:r>
+      <w:proofErr w:type="spellStart"/>
+      <w:r>
+        <w:t>seasons</w:t>
+      </w:r>
+      <w:proofErr w:type="spellEnd"/>
+      <w:r>
+        <w:t xml:space="preserve"> anteriores.</w:t>
+      </w:r>
+    </w:p>
+    <w:p>
+      <w:pPr>
+        <w:pStyle w:val="ListParagraph"/>
+        <w:numPr>
+          <w:ilvl w:val="3"/>
+          <w:numId w:val="7"/>
+        </w:numPr>
+      </w:pPr>
+      <w:r>
+        <w:lastRenderedPageBreak/>
+        <w:drawing>
+          <wp:anchor distT="0" distB="0" distL="114300" distR="114300" simplePos="0" relativeHeight="251657216" behindDoc="0" locked="0" layoutInCell="1" allowOverlap="1" wp14:anchorId="0E8C3636" wp14:editId="3B07147E">
+            <wp:simplePos x="0" y="0"/>
+            <wp:positionH relativeFrom="column">
+              <wp:posOffset>926465</wp:posOffset>
+            </wp:positionH>
+            <wp:positionV relativeFrom="paragraph">
+              <wp:posOffset>431800</wp:posOffset>
+            </wp:positionV>
+            <wp:extent cx="2565400" cy="2889250"/>
+            <wp:effectExtent l="0" t="0" r="0" b="0"/>
+            <wp:wrapSquare wrapText="bothSides"/>
+            <wp:docPr id="52067030" name="Picture 1"/>
+            <wp:cNvGraphicFramePr>
+              <a:graphicFrameLocks xmlns:a="http://schemas.openxmlformats.org/drawingml/2006/main" noChangeAspect="1"/>
+            </wp:cNvGraphicFramePr>
+            <a:graphic xmlns:a="http://schemas.openxmlformats.org/drawingml/2006/main">
+              <a:graphicData uri="http://schemas.openxmlformats.org/drawingml/2006/picture">
+                <pic:pic xmlns:pic="http://schemas.openxmlformats.org/drawingml/2006/picture">
+                  <pic:nvPicPr>
+                    <pic:cNvPr id="52067030" name=""/>
+                    <pic:cNvPicPr/>
+                  </pic:nvPicPr>
+                  <pic:blipFill>
+                    <a:blip r:embed="rId5" cstate="print">
+                      <a:extLst>
+                        <a:ext uri="{28A0092B-C50C-407E-A947-70E740481C1C}">
+                          <a14:useLocalDpi xmlns:a14="http://schemas.microsoft.com/office/drawing/2010/main" val="0"/>
+                        </a:ext>
+                      </a:extLst>
+                    </a:blip>
+                    <a:stretch>
+                      <a:fillRect/>
+                    </a:stretch>
+                  </pic:blipFill>
+                  <pic:spPr>
+                    <a:xfrm>
+                      <a:off x="0" y="0"/>
+                      <a:ext cx="2565400" cy="2889250"/>
+                    </a:xfrm>
+                    <a:prstGeom prst="rect">
+                      <a:avLst/>
+                    </a:prstGeom>
+                  </pic:spPr>
+                </pic:pic>
+              </a:graphicData>
+            </a:graphic>
+          </wp:anchor>
+        </w:drawing>
+      </w:r>
+      <w:r>
+        <w:t>Seleccionar un país y extraer la info por jugador por temporada de la siguiente tabla:</w:t>
+      </w:r>
+    </w:p>
+    <w:p>
+      <w:pPr>
+        <w:pStyle w:val="ListParagraph"/>
+        <w:numPr>
+          <w:ilvl w:val="3"/>
+          <w:numId w:val="7"/>
+        </w:numPr>
+      </w:pPr>
+      <w:r>
+        <w:t>Excluir “tipo de partido” = “BBM” y “Liga Privada”</w:t>
+      </w:r>
+    </w:p>
+    <w:p>
+      <w:pPr>
+        <w:pStyle w:val="ListParagraph"/>
+        <w:numPr>
+          <w:ilvl w:val="3"/>
+          <w:numId w:val="7"/>
+        </w:numPr>
+      </w:pPr>
+      <w:r>
+        <w:t>NOS INTERESA:</w:t>
+      </w:r>
+    </w:p>
+    <w:p>
+      <w:pPr>
+        <w:pStyle w:val="ListParagraph"/>
+        <w:numPr>
+          <w:ilvl w:val="4"/>
+          <w:numId w:val="7"/>
+        </w:numPr>
+      </w:pPr>
+      <w:r>
+        <w:t>Agrupado por Numero de semana</w:t>
+      </w:r>
+    </w:p>
+    <w:p>
+      <w:pPr>
+        <w:pStyle w:val="ListParagraph"/>
+        <w:numPr>
+          <w:ilvl w:val="4"/>
+          <w:numId w:val="7"/>
+        </w:numPr>
+      </w:pPr>
+      <w:r>
+        <w:t>Numero de minutos por posición</w:t>
+      </w:r>
+    </w:p>
+    <w:p>
+      <w:pPr>
+        <w:pStyle w:val="ListParagraph"/>
+        <w:numPr>
+          <w:ilvl w:val="3"/>
+          <w:numId w:val="7"/>
+        </w:numPr>
+      </w:pPr>
+      <w:r>
+        <w:t>A tener en cuenta:</w:t>
+      </w:r>
+    </w:p>
+    <w:p>
+      <w:pPr>
+        <w:pStyle w:val="ListParagraph"/>
+        <w:numPr>
+          <w:ilvl w:val="4"/>
+          <w:numId w:val="7"/>
+        </w:numPr>
+      </w:pPr>
+      <w:r>
+        <w:t xml:space="preserve">Si el jugador tiene 21 años y estamos en la temporada 62, quiere decir que con 18 años (edad minima) era la temporada 59 (Hacer cálculo en codigo). </w:t>
+      </w:r>
+    </w:p>
+    <w:p>
+      <w:pPr>
+        <w:pStyle w:val="ListParagraph"/>
+        <w:numPr>
+          <w:ilvl w:val="4"/>
+          <w:numId w:val="7"/>
+        </w:numPr>
+      </w:pPr>
+      <w:r>
+        <w:t>Puede haber jugadores que empezaron a jugar con 19 años (Si ese jugador no tiene datos para temporada con 18a aparecerá todo en 0 (Partido sin fechas)).</w:t>
+      </w:r>
+    </w:p>
+    <w:p/>
+    <w:p/>
+    <w:p/>
+    <w:p>
+      <w:pPr>
+        <w:pStyle w:val="ListParagraph"/>
+        <w:ind w:left="3600"/>
       </w:pPr>
     </w:p>
     <w:p>
@@ -856,9 +1307,14 @@
           <w:numId w:val="7"/>
         </w:numPr>
       </w:pPr>
-      <w:r>
-        <w:t>Añadir campos:</w:t>
-      </w:r>
+      <w:hyperlink r:id="rId6" w:history="1">
+        <w:r>
+          <w:rPr>
+            <w:rStyle w:val="Hyperlink"/>
+          </w:rPr>
+          <w:t>https://nt.buzzerbeater.com/</w:t>
+        </w:r>
+      </w:hyperlink>
     </w:p>
     <w:p>
       <w:pPr>
@@ -867,11 +1323,394 @@
           <w:ilvl w:val="1"/>
           <w:numId w:val="7"/>
         </w:numPr>
-      </w:pPr>
-      <w:r>
-        <w:t>A definir</w:t>
-      </w:r>
-    </w:p>
+        <w:rPr>
+          <w:b/>
+          <w:bCs/>
+          <w:i/>
+          <w:iCs/>
+        </w:rPr>
+      </w:pPr>
+      <w:r>
+        <w:rPr>
+          <w:b/>
+          <w:bCs/>
+          <w:i/>
+          <w:iCs/>
+        </w:rPr>
+        <w:t>Añadir al método de menú 1</w:t>
+      </w:r>
+    </w:p>
+    <w:p>
+      <w:pPr>
+        <w:pStyle w:val="ListParagraph"/>
+        <w:numPr>
+          <w:ilvl w:val="1"/>
+          <w:numId w:val="7"/>
+        </w:numPr>
+        <w:rPr>
+          <w:b/>
+          <w:bCs/>
+          <w:i/>
+          <w:iCs/>
+        </w:rPr>
+      </w:pPr>
+      <w:r>
+        <w:rPr>
+          <w:b/>
+          <w:bCs/>
+          <w:i/>
+          <w:iCs/>
+        </w:rPr>
+        <w:t xml:space="preserve">Crear código Python para cambiar nombres equipos y adecuarlos a los nombres de </w:t>
+      </w:r>
+      <w:proofErr w:type="spellStart"/>
+      <w:r>
+        <w:rPr>
+          <w:b/>
+          <w:bCs/>
+          <w:i/>
+          <w:iCs/>
+        </w:rPr>
+        <w:t>buzzerbeater</w:t>
+      </w:r>
+      <w:proofErr w:type="spellEnd"/>
+    </w:p>
+    <w:p>
+      <w:pPr>
+        <w:pStyle w:val="ListParagraph"/>
+        <w:numPr>
+          <w:ilvl w:val="1"/>
+          <w:numId w:val="7"/>
+        </w:numPr>
+        <w:rPr>
+          <w:b/>
+          <w:bCs/>
+          <w:i/>
+          <w:iCs/>
+        </w:rPr>
+      </w:pPr>
+      <w:r>
+        <w:rPr>
+          <w:b/>
+          <w:bCs/>
+          <w:i/>
+          <w:iCs/>
+        </w:rPr>
+        <w:t xml:space="preserve">Manipular metodo </w:t>
+      </w:r>
+      <w:proofErr w:type="spellStart"/>
+      <w:r>
+        <w:rPr>
+          <w:b/>
+          <w:bCs/>
+          <w:i/>
+          <w:iCs/>
+        </w:rPr>
+        <w:t>get_players_info</w:t>
+      </w:r>
+      <w:proofErr w:type="spellEnd"/>
+      <w:r>
+        <w:rPr>
+          <w:b/>
+          <w:bCs/>
+          <w:i/>
+          <w:iCs/>
+        </w:rPr>
+        <w:t xml:space="preserve"> para ace</w:t>
+      </w:r>
+      <w:r>
+        <w:rPr>
+          <w:b/>
+          <w:bCs/>
+          <w:i/>
+          <w:iCs/>
+        </w:rPr>
+        <w:t xml:space="preserve">ptar nuevos </w:t>
+      </w:r>
+      <w:proofErr w:type="spellStart"/>
+      <w:r>
+        <w:rPr>
+          <w:b/>
+          <w:bCs/>
+          <w:i/>
+          <w:iCs/>
+        </w:rPr>
+        <w:t>ids</w:t>
+      </w:r>
+      <w:proofErr w:type="spellEnd"/>
+      <w:r>
+        <w:rPr>
+          <w:b/>
+          <w:bCs/>
+          <w:i/>
+          <w:iCs/>
+        </w:rPr>
+        <w:t>.</w:t>
+      </w:r>
+    </w:p>
+    <w:p>
+      <w:pPr>
+        <w:rPr>
+          <w:b/>
+          <w:bCs/>
+        </w:rPr>
+      </w:pPr>
+    </w:p>
+    <w:p>
+      <w:pPr>
+        <w:pStyle w:val="ListParagraph"/>
+        <w:numPr>
+          <w:ilvl w:val="1"/>
+          <w:numId w:val="7"/>
+        </w:numPr>
+        <w:rPr>
+          <w:lang w:val="en-US"/>
+        </w:rPr>
+      </w:pPr>
+      <w:r>
+        <w:t xml:space="preserve">Mirar como poder mover los </w:t>
+      </w:r>
+      <w:proofErr w:type="spellStart"/>
+      <w:r>
+        <w:t>slicers</w:t>
+      </w:r>
+      <w:proofErr w:type="spellEnd"/>
+      <w:r>
+        <w:t xml:space="preserve"> con selenium (o elegir valores sin necesidad de usar el </w:t>
+      </w:r>
+      <w:proofErr w:type="spellStart"/>
+      <w:r>
+        <w:t>slicer</w:t>
+      </w:r>
+      <w:proofErr w:type="spellEnd"/>
+      <w:r>
+        <w:t>)</w:t>
+      </w:r>
+      <w:r>
+        <w:t xml:space="preserve">. </w:t>
+      </w:r>
+      <w:r>
+        <w:rPr>
+          <w:lang w:val="en-US"/>
+        </w:rPr>
+        <w:t xml:space="preserve">(Mirar </w:t>
+      </w:r>
+      <w:r>
+        <w:rPr>
+          <w:lang w:val="en-US"/>
+        </w:rPr>
+        <w:t>&lt;span style="left:0</w:t>
+      </w:r>
+      <w:proofErr w:type="gramStart"/>
+      <w:r>
+        <w:rPr>
+          <w:lang w:val="en-US"/>
+        </w:rPr>
+        <w:t>%;width</w:t>
+      </w:r>
+      <w:proofErr w:type="gramEnd"/>
+      <w:r>
+        <w:rPr>
+          <w:lang w:val="en-US"/>
+        </w:rPr>
+        <w:t>:100%" class="</w:t>
+      </w:r>
+      <w:proofErr w:type="spellStart"/>
+      <w:r>
+        <w:rPr>
+          <w:b/>
+          <w:bCs/>
+          <w:lang w:val="en-US"/>
+        </w:rPr>
+        <w:t>MuiSlider</w:t>
+      </w:r>
+      <w:proofErr w:type="spellEnd"/>
+      <w:r>
+        <w:rPr>
+          <w:b/>
+          <w:bCs/>
+          <w:lang w:val="en-US"/>
+        </w:rPr>
+        <w:t>-track css-1t2bqnt</w:t>
+      </w:r>
+      <w:r>
+        <w:rPr>
+          <w:lang w:val="en-US"/>
+        </w:rPr>
+        <w:t>"&gt;&lt;/span&gt;</w:t>
+      </w:r>
+      <w:r>
+        <w:rPr>
+          <w:lang w:val="en-US"/>
+        </w:rPr>
+        <w:t>)</w:t>
+      </w:r>
+    </w:p>
+    <w:p>
+      <w:pPr>
+        <w:pStyle w:val="ListParagraph"/>
+        <w:numPr>
+          <w:ilvl w:val="1"/>
+          <w:numId w:val="7"/>
+        </w:numPr>
+      </w:pPr>
+      <w:r>
+        <w:t xml:space="preserve">Los filtros deseados serían </w:t>
+      </w:r>
+    </w:p>
+    <w:p>
+      <w:pPr>
+        <w:pStyle w:val="ListParagraph"/>
+        <w:numPr>
+          <w:ilvl w:val="2"/>
+          <w:numId w:val="7"/>
+        </w:numPr>
+      </w:pPr>
+      <w:r>
+        <w:t>s</w:t>
+      </w:r>
+      <w:r>
+        <w:t>alario &gt; 17.5K hasta final</w:t>
+      </w:r>
+    </w:p>
+    <w:p>
+      <w:pPr>
+        <w:pStyle w:val="ListParagraph"/>
+        <w:numPr>
+          <w:ilvl w:val="2"/>
+          <w:numId w:val="7"/>
+        </w:numPr>
+      </w:pPr>
+      <w:r>
+        <w:lastRenderedPageBreak/>
+        <w:t>Edad 21</w:t>
+      </w:r>
+    </w:p>
+    <w:p>
+      <w:pPr>
+        <w:pStyle w:val="ListParagraph"/>
+        <w:numPr>
+          <w:ilvl w:val="2"/>
+          <w:numId w:val="7"/>
+        </w:numPr>
+      </w:pPr>
+      <w:r>
+        <w:t>Potencial &gt;6 hasta final</w:t>
+      </w:r>
+    </w:p>
+    <w:p>
+      <w:pPr>
+        <w:pStyle w:val="ListParagraph"/>
+        <w:numPr>
+          <w:ilvl w:val="1"/>
+          <w:numId w:val="7"/>
+        </w:numPr>
+      </w:pPr>
+      <w:r>
+        <w:t xml:space="preserve">Fijarnos en la lista de jugadores en “plantilla” y </w:t>
+      </w:r>
+      <w:proofErr w:type="spellStart"/>
+      <w:r>
+        <w:t>matchearla</w:t>
+      </w:r>
+      <w:proofErr w:type="spellEnd"/>
+      <w:r>
+        <w:t xml:space="preserve"> con los jugadores que nos aparecen en </w:t>
+      </w:r>
+      <w:proofErr w:type="spellStart"/>
+      <w:r>
+        <w:t>nt</w:t>
+      </w:r>
+      <w:proofErr w:type="spellEnd"/>
+      <w:r>
+        <w:t>.</w:t>
+      </w:r>
+    </w:p>
+    <w:p>
+      <w:pPr>
+        <w:pStyle w:val="ListParagraph"/>
+        <w:numPr>
+          <w:ilvl w:val="2"/>
+          <w:numId w:val="7"/>
+        </w:numPr>
+      </w:pPr>
+      <w:r>
+        <w:t xml:space="preserve">Los que no aparecen, </w:t>
+      </w:r>
+      <w:r>
+        <w:t xml:space="preserve">de la </w:t>
+      </w:r>
+      <w:proofErr w:type="spellStart"/>
+      <w:r>
+        <w:t>url</w:t>
+      </w:r>
+      <w:proofErr w:type="spellEnd"/>
+      <w:r>
+        <w:t xml:space="preserve"> del jugador (esta en el nombre del jugador) extraer su id.</w:t>
+      </w:r>
+    </w:p>
+    <w:p>
+      <w:pPr>
+        <w:pStyle w:val="ListParagraph"/>
+        <w:numPr>
+          <w:ilvl w:val="2"/>
+          <w:numId w:val="7"/>
+        </w:numPr>
+      </w:pPr>
+      <w:r>
+        <w:t>Con la id añadirlo al listado de players a extraer.</w:t>
+      </w:r>
+    </w:p>
+    <w:p>
+      <w:pPr>
+        <w:pStyle w:val="ListParagraph"/>
+        <w:numPr>
+          <w:ilvl w:val="2"/>
+          <w:numId w:val="7"/>
+        </w:numPr>
+      </w:pPr>
+      <w:r>
+        <w:t xml:space="preserve">Extraer info con el metodo </w:t>
+      </w:r>
+      <w:proofErr w:type="spellStart"/>
+      <w:r>
+        <w:t>get_players_info</w:t>
+      </w:r>
+      <w:proofErr w:type="spellEnd"/>
+    </w:p>
+    <w:p/>
+    <w:p/>
+    <w:p/>
+    <w:p/>
+    <w:p/>
+    <w:p/>
+    <w:p/>
+    <w:p/>
+    <w:p/>
+    <w:p/>
+    <w:p/>
+    <w:p/>
+    <w:p/>
+    <w:p/>
+    <w:p>
+      <w:pPr>
+        <w:pStyle w:val="ListParagraph"/>
+        <w:ind w:left="1440"/>
+      </w:pPr>
+    </w:p>
+    <w:p>
+      <w:pPr>
+        <w:pStyle w:val="ListParagraph"/>
+        <w:numPr>
+          <w:ilvl w:val="0"/>
+          <w:numId w:val="7"/>
+        </w:numPr>
+      </w:pPr>
+      <w:r>
+        <w:t>Añadir campos:</w:t>
+      </w:r>
+    </w:p>
+    <w:p/>
     <w:sectPr>
       <w:pgSz w:w="11906" w:h="16838"/>
       <w:pgMar w:top="1417" w:right="1701" w:bottom="1417" w:left="1701" w:header="708" w:footer="708" w:gutter="0"/>
@@ -1340,7 +2179,7 @@
         <w:rFonts w:ascii="Courier New" w:hAnsi="Courier New" w:cs="Courier New" w:hint="default"/>
       </w:rPr>
     </w:lvl>
-    <w:lvl w:ilvl="2" w:tplc="0C0A0005" w:tentative="1">
+    <w:lvl w:ilvl="2" w:tplc="0C0A0005">
       <w:start w:val="1"/>
       <w:numFmt w:val="bullet"/>
       <w:lvlText w:val=""/>
@@ -1352,7 +2191,7 @@
         <w:rFonts w:ascii="Wingdings" w:hAnsi="Wingdings" w:hint="default"/>
       </w:rPr>
     </w:lvl>
-    <w:lvl w:ilvl="3" w:tplc="0C0A0001" w:tentative="1">
+    <w:lvl w:ilvl="3" w:tplc="0C0A0001">
       <w:start w:val="1"/>
       <w:numFmt w:val="bullet"/>
       <w:lvlText w:val=""/>
@@ -1364,7 +2203,7 @@
         <w:rFonts w:ascii="Symbol" w:hAnsi="Symbol" w:hint="default"/>
       </w:rPr>
     </w:lvl>
-    <w:lvl w:ilvl="4" w:tplc="0C0A0003" w:tentative="1">
+    <w:lvl w:ilvl="4" w:tplc="0C0A0003">
       <w:start w:val="1"/>
       <w:numFmt w:val="bullet"/>
       <w:lvlText w:val="o"/>
@@ -1539,6 +2378,119 @@
     </w:lvl>
   </w:abstractNum>
   <w:abstractNum w:abstractNumId="6" w15:restartNumberingAfterBreak="0">
+    <w:nsid w:val="68670BE5"/>
+    <w:multiLevelType w:val="hybridMultilevel"/>
+    <w:tmpl w:val="1D5809D8"/>
+    <w:lvl w:ilvl="0" w:tplc="0C0A0009">
+      <w:start w:val="1"/>
+      <w:numFmt w:val="bullet"/>
+      <w:lvlText w:val=""/>
+      <w:lvlJc w:val="left"/>
+      <w:pPr>
+        <w:ind w:left="720" w:hanging="360"/>
+      </w:pPr>
+      <w:rPr>
+        <w:rFonts w:ascii="Wingdings" w:hAnsi="Wingdings" w:hint="default"/>
+      </w:rPr>
+    </w:lvl>
+    <w:lvl w:ilvl="1" w:tplc="0C0A0003" w:tentative="1">
+      <w:start w:val="1"/>
+      <w:numFmt w:val="bullet"/>
+      <w:lvlText w:val="o"/>
+      <w:lvlJc w:val="left"/>
+      <w:pPr>
+        <w:ind w:left="1440" w:hanging="360"/>
+      </w:pPr>
+      <w:rPr>
+        <w:rFonts w:ascii="Courier New" w:hAnsi="Courier New" w:cs="Courier New" w:hint="default"/>
+      </w:rPr>
+    </w:lvl>
+    <w:lvl w:ilvl="2" w:tplc="0C0A0005" w:tentative="1">
+      <w:start w:val="1"/>
+      <w:numFmt w:val="bullet"/>
+      <w:lvlText w:val=""/>
+      <w:lvlJc w:val="left"/>
+      <w:pPr>
+        <w:ind w:left="2160" w:hanging="360"/>
+      </w:pPr>
+      <w:rPr>
+        <w:rFonts w:ascii="Wingdings" w:hAnsi="Wingdings" w:hint="default"/>
+      </w:rPr>
+    </w:lvl>
+    <w:lvl w:ilvl="3" w:tplc="0C0A0001" w:tentative="1">
+      <w:start w:val="1"/>
+      <w:numFmt w:val="bullet"/>
+      <w:lvlText w:val=""/>
+      <w:lvlJc w:val="left"/>
+      <w:pPr>
+        <w:ind w:left="2880" w:hanging="360"/>
+      </w:pPr>
+      <w:rPr>
+        <w:rFonts w:ascii="Symbol" w:hAnsi="Symbol" w:hint="default"/>
+      </w:rPr>
+    </w:lvl>
+    <w:lvl w:ilvl="4" w:tplc="0C0A0003" w:tentative="1">
+      <w:start w:val="1"/>
+      <w:numFmt w:val="bullet"/>
+      <w:lvlText w:val="o"/>
+      <w:lvlJc w:val="left"/>
+      <w:pPr>
+        <w:ind w:left="3600" w:hanging="360"/>
+      </w:pPr>
+      <w:rPr>
+        <w:rFonts w:ascii="Courier New" w:hAnsi="Courier New" w:cs="Courier New" w:hint="default"/>
+      </w:rPr>
+    </w:lvl>
+    <w:lvl w:ilvl="5" w:tplc="0C0A0005" w:tentative="1">
+      <w:start w:val="1"/>
+      <w:numFmt w:val="bullet"/>
+      <w:lvlText w:val=""/>
+      <w:lvlJc w:val="left"/>
+      <w:pPr>
+        <w:ind w:left="4320" w:hanging="360"/>
+      </w:pPr>
+      <w:rPr>
+        <w:rFonts w:ascii="Wingdings" w:hAnsi="Wingdings" w:hint="default"/>
+      </w:rPr>
+    </w:lvl>
+    <w:lvl w:ilvl="6" w:tplc="0C0A0001" w:tentative="1">
+      <w:start w:val="1"/>
+      <w:numFmt w:val="bullet"/>
+      <w:lvlText w:val=""/>
+      <w:lvlJc w:val="left"/>
+      <w:pPr>
+        <w:ind w:left="5040" w:hanging="360"/>
+      </w:pPr>
+      <w:rPr>
+        <w:rFonts w:ascii="Symbol" w:hAnsi="Symbol" w:hint="default"/>
+      </w:rPr>
+    </w:lvl>
+    <w:lvl w:ilvl="7" w:tplc="0C0A0003" w:tentative="1">
+      <w:start w:val="1"/>
+      <w:numFmt w:val="bullet"/>
+      <w:lvlText w:val="o"/>
+      <w:lvlJc w:val="left"/>
+      <w:pPr>
+        <w:ind w:left="5760" w:hanging="360"/>
+      </w:pPr>
+      <w:rPr>
+        <w:rFonts w:ascii="Courier New" w:hAnsi="Courier New" w:cs="Courier New" w:hint="default"/>
+      </w:rPr>
+    </w:lvl>
+    <w:lvl w:ilvl="8" w:tplc="0C0A0005" w:tentative="1">
+      <w:start w:val="1"/>
+      <w:numFmt w:val="bullet"/>
+      <w:lvlText w:val=""/>
+      <w:lvlJc w:val="left"/>
+      <w:pPr>
+        <w:ind w:left="6480" w:hanging="360"/>
+      </w:pPr>
+      <w:rPr>
+        <w:rFonts w:ascii="Wingdings" w:hAnsi="Wingdings" w:hint="default"/>
+      </w:rPr>
+    </w:lvl>
+  </w:abstractNum>
+  <w:abstractNum w:abstractNumId="7" w15:restartNumberingAfterBreak="0">
     <w:nsid w:val="6A813675"/>
     <w:multiLevelType w:val="hybridMultilevel"/>
     <w:tmpl w:val="D8BC4F24"/>
@@ -1649,13 +2601,188 @@
       <w:rPr>
         <w:rFonts w:ascii="Wingdings" w:hAnsi="Wingdings" w:hint="default"/>
       </w:rPr>
+    </w:lvl>
+  </w:abstractNum>
+  <w:abstractNum w:abstractNumId="8" w15:restartNumberingAfterBreak="0">
+    <w:nsid w:val="6CB82494"/>
+    <w:multiLevelType w:val="hybridMultilevel"/>
+    <w:tmpl w:val="C1300486"/>
+    <w:lvl w:ilvl="0" w:tplc="0C0A000F">
+      <w:start w:val="1"/>
+      <w:numFmt w:val="decimal"/>
+      <w:lvlText w:val="%1."/>
+      <w:lvlJc w:val="left"/>
+      <w:pPr>
+        <w:ind w:left="720" w:hanging="360"/>
+      </w:pPr>
+      <w:rPr>
+        <w:rFonts w:hint="default"/>
+      </w:rPr>
+    </w:lvl>
+    <w:lvl w:ilvl="1" w:tplc="0C0A0019">
+      <w:start w:val="1"/>
+      <w:numFmt w:val="lowerLetter"/>
+      <w:lvlText w:val="%2."/>
+      <w:lvlJc w:val="left"/>
+      <w:pPr>
+        <w:ind w:left="1440" w:hanging="360"/>
+      </w:pPr>
+    </w:lvl>
+    <w:lvl w:ilvl="2" w:tplc="0C0A001B" w:tentative="1">
+      <w:start w:val="1"/>
+      <w:numFmt w:val="lowerRoman"/>
+      <w:lvlText w:val="%3."/>
+      <w:lvlJc w:val="right"/>
+      <w:pPr>
+        <w:ind w:left="2160" w:hanging="180"/>
+      </w:pPr>
+    </w:lvl>
+    <w:lvl w:ilvl="3" w:tplc="0C0A000F" w:tentative="1">
+      <w:start w:val="1"/>
+      <w:numFmt w:val="decimal"/>
+      <w:lvlText w:val="%4."/>
+      <w:lvlJc w:val="left"/>
+      <w:pPr>
+        <w:ind w:left="2880" w:hanging="360"/>
+      </w:pPr>
+    </w:lvl>
+    <w:lvl w:ilvl="4" w:tplc="0C0A0019" w:tentative="1">
+      <w:start w:val="1"/>
+      <w:numFmt w:val="lowerLetter"/>
+      <w:lvlText w:val="%5."/>
+      <w:lvlJc w:val="left"/>
+      <w:pPr>
+        <w:ind w:left="3600" w:hanging="360"/>
+      </w:pPr>
+    </w:lvl>
+    <w:lvl w:ilvl="5" w:tplc="0C0A001B" w:tentative="1">
+      <w:start w:val="1"/>
+      <w:numFmt w:val="lowerRoman"/>
+      <w:lvlText w:val="%6."/>
+      <w:lvlJc w:val="right"/>
+      <w:pPr>
+        <w:ind w:left="4320" w:hanging="180"/>
+      </w:pPr>
+    </w:lvl>
+    <w:lvl w:ilvl="6" w:tplc="0C0A000F" w:tentative="1">
+      <w:start w:val="1"/>
+      <w:numFmt w:val="decimal"/>
+      <w:lvlText w:val="%7."/>
+      <w:lvlJc w:val="left"/>
+      <w:pPr>
+        <w:ind w:left="5040" w:hanging="360"/>
+      </w:pPr>
+    </w:lvl>
+    <w:lvl w:ilvl="7" w:tplc="0C0A0019" w:tentative="1">
+      <w:start w:val="1"/>
+      <w:numFmt w:val="lowerLetter"/>
+      <w:lvlText w:val="%8."/>
+      <w:lvlJc w:val="left"/>
+      <w:pPr>
+        <w:ind w:left="5760" w:hanging="360"/>
+      </w:pPr>
+    </w:lvl>
+    <w:lvl w:ilvl="8" w:tplc="0C0A001B" w:tentative="1">
+      <w:start w:val="1"/>
+      <w:numFmt w:val="lowerRoman"/>
+      <w:lvlText w:val="%9."/>
+      <w:lvlJc w:val="right"/>
+      <w:pPr>
+        <w:ind w:left="6480" w:hanging="180"/>
+      </w:pPr>
+    </w:lvl>
+  </w:abstractNum>
+  <w:abstractNum w:abstractNumId="9" w15:restartNumberingAfterBreak="0">
+    <w:nsid w:val="71895228"/>
+    <w:multiLevelType w:val="hybridMultilevel"/>
+    <w:tmpl w:val="3ED284C6"/>
+    <w:lvl w:ilvl="0" w:tplc="0C0A000F">
+      <w:start w:val="1"/>
+      <w:numFmt w:val="decimal"/>
+      <w:lvlText w:val="%1."/>
+      <w:lvlJc w:val="left"/>
+      <w:pPr>
+        <w:ind w:left="720" w:hanging="360"/>
+      </w:pPr>
+    </w:lvl>
+    <w:lvl w:ilvl="1" w:tplc="0C0A0019" w:tentative="1">
+      <w:start w:val="1"/>
+      <w:numFmt w:val="lowerLetter"/>
+      <w:lvlText w:val="%2."/>
+      <w:lvlJc w:val="left"/>
+      <w:pPr>
+        <w:ind w:left="1440" w:hanging="360"/>
+      </w:pPr>
+    </w:lvl>
+    <w:lvl w:ilvl="2" w:tplc="0C0A001B" w:tentative="1">
+      <w:start w:val="1"/>
+      <w:numFmt w:val="lowerRoman"/>
+      <w:lvlText w:val="%3."/>
+      <w:lvlJc w:val="right"/>
+      <w:pPr>
+        <w:ind w:left="2160" w:hanging="180"/>
+      </w:pPr>
+    </w:lvl>
+    <w:lvl w:ilvl="3" w:tplc="0C0A000F" w:tentative="1">
+      <w:start w:val="1"/>
+      <w:numFmt w:val="decimal"/>
+      <w:lvlText w:val="%4."/>
+      <w:lvlJc w:val="left"/>
+      <w:pPr>
+        <w:ind w:left="2880" w:hanging="360"/>
+      </w:pPr>
+    </w:lvl>
+    <w:lvl w:ilvl="4" w:tplc="0C0A0019" w:tentative="1">
+      <w:start w:val="1"/>
+      <w:numFmt w:val="lowerLetter"/>
+      <w:lvlText w:val="%5."/>
+      <w:lvlJc w:val="left"/>
+      <w:pPr>
+        <w:ind w:left="3600" w:hanging="360"/>
+      </w:pPr>
+    </w:lvl>
+    <w:lvl w:ilvl="5" w:tplc="0C0A001B" w:tentative="1">
+      <w:start w:val="1"/>
+      <w:numFmt w:val="lowerRoman"/>
+      <w:lvlText w:val="%6."/>
+      <w:lvlJc w:val="right"/>
+      <w:pPr>
+        <w:ind w:left="4320" w:hanging="180"/>
+      </w:pPr>
+    </w:lvl>
+    <w:lvl w:ilvl="6" w:tplc="0C0A000F" w:tentative="1">
+      <w:start w:val="1"/>
+      <w:numFmt w:val="decimal"/>
+      <w:lvlText w:val="%7."/>
+      <w:lvlJc w:val="left"/>
+      <w:pPr>
+        <w:ind w:left="5040" w:hanging="360"/>
+      </w:pPr>
+    </w:lvl>
+    <w:lvl w:ilvl="7" w:tplc="0C0A0019" w:tentative="1">
+      <w:start w:val="1"/>
+      <w:numFmt w:val="lowerLetter"/>
+      <w:lvlText w:val="%8."/>
+      <w:lvlJc w:val="left"/>
+      <w:pPr>
+        <w:ind w:left="5760" w:hanging="360"/>
+      </w:pPr>
+    </w:lvl>
+    <w:lvl w:ilvl="8" w:tplc="0C0A001B" w:tentative="1">
+      <w:start w:val="1"/>
+      <w:numFmt w:val="lowerRoman"/>
+      <w:lvlText w:val="%9."/>
+      <w:lvlJc w:val="right"/>
+      <w:pPr>
+        <w:ind w:left="6480" w:hanging="180"/>
+      </w:pPr>
     </w:lvl>
   </w:abstractNum>
   <w:num w:numId="1" w16cid:durableId="259022982">
     <w:abstractNumId w:val="1"/>
   </w:num>
   <w:num w:numId="2" w16cid:durableId="233859775">
-    <w:abstractNumId w:val="6"/>
+    <w:abstractNumId w:val="7"/>
   </w:num>
   <w:num w:numId="3" w16cid:durableId="6323796">
     <w:abstractNumId w:val="3"/>
@@ -1671,6 +2798,15 @@
   </w:num>
   <w:num w:numId="7" w16cid:durableId="1012029887">
     <w:abstractNumId w:val="4"/>
+  </w:num>
+  <w:num w:numId="8" w16cid:durableId="822045755">
+    <w:abstractNumId w:val="8"/>
+  </w:num>
+  <w:num w:numId="9" w16cid:durableId="1917279297">
+    <w:abstractNumId w:val="9"/>
+  </w:num>
+  <w:num w:numId="10" w16cid:durableId="765539473">
+    <w:abstractNumId w:val="6"/>
   </w:num>
 </w:numbering>
 </file>
@@ -2112,6 +3248,29 @@
       <w:contextualSpacing/>
     </w:pPr>
   </w:style>
+  <w:style w:type="character" w:styleId="Hyperlink">
+    <w:name w:val="Hyperlink"/>
+    <w:basedOn w:val="DefaultParagraphFont"/>
+    <w:uiPriority w:val="99"/>
+    <w:unhideWhenUsed/>
+    <w:rsid w:val="002B56F7"/>
+    <w:rPr>
+      <w:color w:val="0563C1" w:themeColor="hyperlink"/>
+      <w:u w:val="single"/>
+    </w:rPr>
+  </w:style>
+  <w:style w:type="character" w:styleId="UnresolvedMention">
+    <w:name w:val="Unresolved Mention"/>
+    <w:basedOn w:val="DefaultParagraphFont"/>
+    <w:uiPriority w:val="99"/>
+    <w:semiHidden/>
+    <w:unhideWhenUsed/>
+    <w:rsid w:val="002B56F7"/>
+    <w:rPr>
+      <w:color w:val="605E5C"/>
+      <w:shd w:val="clear" w:color="auto" w:fill="E1DFDD"/>
+    </w:rPr>
+  </w:style>
 </w:styles>
 </file>
 

</xml_diff>